<commit_message>
CRUD fully implemented & .docx updated with screenshots.
</commit_message>
<xml_diff>
--- a/DJs-MySQL-Week4_Coding-Assignment.docx
+++ b/DJs-MySQL-Week4_Coding-Assignment.docx
@@ -70,7 +70,8 @@
           <w:p>
             <w:pPr>
               <w:pStyle w:val="Normal"/>
-              <w:widowControl/>
+              <w:widowControl w:val="false"/>
+              <w:suppressAutoHyphens w:val="true"/>
               <w:spacing w:lineRule="auto" w:line="240" w:before="0" w:after="0"/>
               <w:jc w:val="center"/>
               <w:rPr>
@@ -106,7 +107,8 @@
           <w:p>
             <w:pPr>
               <w:pStyle w:val="Normal"/>
-              <w:widowControl/>
+              <w:widowControl w:val="false"/>
+              <w:suppressAutoHyphens w:val="true"/>
               <w:spacing w:lineRule="auto" w:line="240" w:before="0" w:after="0"/>
               <w:jc w:val="center"/>
               <w:cnfStyle w:val="100000000000" w:firstRow="1" w:lastRow="0" w:firstColumn="0" w:lastColumn="0" w:oddVBand="0" w:evenVBand="0" w:oddHBand="0" w:evenHBand="0" w:firstRowFirstColumn="0" w:firstRowLastColumn="0" w:lastRowFirstColumn="0" w:lastRowLastColumn="0"/>
@@ -143,7 +145,8 @@
           <w:p>
             <w:pPr>
               <w:pStyle w:val="Normal"/>
-              <w:widowControl/>
+              <w:widowControl w:val="false"/>
+              <w:suppressAutoHyphens w:val="true"/>
               <w:spacing w:lineRule="auto" w:line="240" w:before="0" w:after="0"/>
               <w:jc w:val="center"/>
               <w:cnfStyle w:val="100000000000" w:firstRow="1" w:lastRow="0" w:firstColumn="0" w:lastColumn="0" w:oddVBand="0" w:evenVBand="0" w:oddHBand="0" w:evenHBand="0" w:firstRowFirstColumn="0" w:firstRowLastColumn="0" w:lastRowFirstColumn="0" w:lastRowLastColumn="0"/>
@@ -187,7 +190,8 @@
           <w:p>
             <w:pPr>
               <w:pStyle w:val="Normal"/>
-              <w:widowControl/>
+              <w:widowControl w:val="false"/>
+              <w:suppressAutoHyphens w:val="true"/>
               <w:spacing w:lineRule="auto" w:line="240" w:before="0" w:after="0"/>
               <w:jc w:val="left"/>
               <w:rPr>
@@ -224,7 +228,8 @@
           <w:p>
             <w:pPr>
               <w:pStyle w:val="Normal"/>
-              <w:widowControl/>
+              <w:widowControl w:val="false"/>
+              <w:suppressAutoHyphens w:val="true"/>
               <w:spacing w:lineRule="auto" w:line="240" w:before="0" w:after="0"/>
               <w:jc w:val="left"/>
               <w:cnfStyle w:val="000000100000" w:firstRow="0" w:lastRow="0" w:firstColumn="0" w:lastColumn="0" w:oddVBand="0" w:evenVBand="0" w:oddHBand="1" w:evenHBand="0" w:firstRowFirstColumn="0" w:firstRowLastColumn="0" w:lastRowFirstColumn="0" w:lastRowLastColumn="0"/>
@@ -257,7 +262,8 @@
           <w:p>
             <w:pPr>
               <w:pStyle w:val="Normal"/>
-              <w:widowControl/>
+              <w:widowControl w:val="false"/>
+              <w:suppressAutoHyphens w:val="true"/>
               <w:spacing w:lineRule="auto" w:line="240" w:before="0" w:after="0"/>
               <w:jc w:val="right"/>
               <w:cnfStyle w:val="000000100000" w:firstRow="0" w:lastRow="0" w:firstColumn="0" w:lastColumn="0" w:oddVBand="0" w:evenVBand="0" w:oddHBand="1" w:evenHBand="0" w:firstRowFirstColumn="0" w:firstRowLastColumn="0" w:lastRowFirstColumn="0" w:lastRowLastColumn="0"/>
@@ -293,7 +299,8 @@
           <w:p>
             <w:pPr>
               <w:pStyle w:val="Normal"/>
-              <w:widowControl/>
+              <w:widowControl w:val="false"/>
+              <w:suppressAutoHyphens w:val="true"/>
               <w:spacing w:lineRule="auto" w:line="240" w:before="0" w:after="0"/>
               <w:jc w:val="left"/>
               <w:rPr>
@@ -329,7 +336,8 @@
           <w:p>
             <w:pPr>
               <w:pStyle w:val="Normal"/>
-              <w:widowControl/>
+              <w:widowControl w:val="false"/>
+              <w:suppressAutoHyphens w:val="true"/>
               <w:spacing w:lineRule="auto" w:line="240" w:before="0" w:after="0"/>
               <w:jc w:val="left"/>
               <w:cnfStyle w:val="000000000000" w:firstRow="0" w:lastRow="0" w:firstColumn="0" w:lastColumn="0" w:oddVBand="0" w:evenVBand="0" w:oddHBand="0" w:evenHBand="0" w:firstRowFirstColumn="0" w:firstRowLastColumn="0" w:lastRowFirstColumn="0" w:lastRowLastColumn="0"/>
@@ -361,7 +369,8 @@
           <w:p>
             <w:pPr>
               <w:pStyle w:val="Normal"/>
-              <w:widowControl/>
+              <w:widowControl w:val="false"/>
+              <w:suppressAutoHyphens w:val="true"/>
               <w:spacing w:lineRule="auto" w:line="240" w:before="0" w:after="0"/>
               <w:jc w:val="right"/>
               <w:cnfStyle w:val="000000000000" w:firstRow="0" w:lastRow="0" w:firstColumn="0" w:lastColumn="0" w:oddVBand="0" w:evenVBand="0" w:oddHBand="0" w:evenHBand="0" w:firstRowFirstColumn="0" w:firstRowLastColumn="0" w:lastRowFirstColumn="0" w:lastRowLastColumn="0"/>
@@ -400,7 +409,8 @@
           <w:p>
             <w:pPr>
               <w:pStyle w:val="Normal"/>
-              <w:widowControl/>
+              <w:widowControl w:val="false"/>
+              <w:suppressAutoHyphens w:val="true"/>
               <w:spacing w:lineRule="auto" w:line="240" w:before="0" w:after="0"/>
               <w:jc w:val="left"/>
               <w:rPr>
@@ -437,7 +447,8 @@
           <w:p>
             <w:pPr>
               <w:pStyle w:val="Normal"/>
-              <w:widowControl/>
+              <w:widowControl w:val="false"/>
+              <w:suppressAutoHyphens w:val="true"/>
               <w:spacing w:lineRule="auto" w:line="240" w:before="0" w:after="0"/>
               <w:jc w:val="left"/>
               <w:cnfStyle w:val="000000100000" w:firstRow="0" w:lastRow="0" w:firstColumn="0" w:lastColumn="0" w:oddVBand="0" w:evenVBand="0" w:oddHBand="1" w:evenHBand="0" w:firstRowFirstColumn="0" w:firstRowLastColumn="0" w:lastRowFirstColumn="0" w:lastRowLastColumn="0"/>
@@ -470,7 +481,8 @@
           <w:p>
             <w:pPr>
               <w:pStyle w:val="Normal"/>
-              <w:widowControl/>
+              <w:widowControl w:val="false"/>
+              <w:suppressAutoHyphens w:val="true"/>
               <w:spacing w:lineRule="auto" w:line="240" w:before="0" w:after="0"/>
               <w:jc w:val="right"/>
               <w:cnfStyle w:val="000000100000" w:firstRow="0" w:lastRow="0" w:firstColumn="0" w:lastColumn="0" w:oddVBand="0" w:evenVBand="0" w:oddHBand="1" w:evenHBand="0" w:firstRowFirstColumn="0" w:firstRowLastColumn="0" w:lastRowFirstColumn="0" w:lastRowLastColumn="0"/>
@@ -506,7 +518,8 @@
           <w:p>
             <w:pPr>
               <w:pStyle w:val="Normal"/>
-              <w:widowControl/>
+              <w:widowControl w:val="false"/>
+              <w:suppressAutoHyphens w:val="true"/>
               <w:spacing w:lineRule="auto" w:line="240" w:before="0" w:after="0"/>
               <w:jc w:val="left"/>
               <w:rPr>
@@ -542,7 +555,8 @@
           <w:p>
             <w:pPr>
               <w:pStyle w:val="Normal"/>
-              <w:widowControl/>
+              <w:widowControl w:val="false"/>
+              <w:suppressAutoHyphens w:val="true"/>
               <w:spacing w:lineRule="auto" w:line="240" w:before="0" w:after="0"/>
               <w:jc w:val="left"/>
               <w:cnfStyle w:val="000000000000" w:firstRow="0" w:lastRow="0" w:firstColumn="0" w:lastColumn="0" w:oddVBand="0" w:evenVBand="0" w:oddHBand="0" w:evenHBand="0" w:firstRowFirstColumn="0" w:firstRowLastColumn="0" w:lastRowFirstColumn="0" w:lastRowLastColumn="0"/>
@@ -574,7 +588,8 @@
           <w:p>
             <w:pPr>
               <w:pStyle w:val="Normal"/>
-              <w:widowControl/>
+              <w:widowControl w:val="false"/>
+              <w:suppressAutoHyphens w:val="true"/>
               <w:spacing w:lineRule="auto" w:line="240" w:before="0" w:after="0"/>
               <w:jc w:val="right"/>
               <w:cnfStyle w:val="000000000000" w:firstRow="0" w:lastRow="0" w:firstColumn="0" w:lastColumn="0" w:oddVBand="0" w:evenVBand="0" w:oddHBand="0" w:evenHBand="0" w:firstRowFirstColumn="0" w:firstRowLastColumn="0" w:lastRowFirstColumn="0" w:lastRowLastColumn="0"/>
@@ -850,6 +865,218 @@
           <w:b/>
           <w:szCs w:val="24"/>
         </w:rPr>
+        <w:drawing>
+          <wp:inline distT="0" distB="0" distL="0" distR="0">
+            <wp:extent cx="5943600" cy="4204970"/>
+            <wp:effectExtent l="0" t="0" r="0" b="0"/>
+            <wp:docPr id="1" name="Image1" descr=""/>
+            <wp:cNvGraphicFramePr>
+              <a:graphicFrameLocks xmlns:a="http://schemas.openxmlformats.org/drawingml/2006/main" noChangeAspect="1"/>
+            </wp:cNvGraphicFramePr>
+            <a:graphic xmlns:a="http://schemas.openxmlformats.org/drawingml/2006/main">
+              <a:graphicData uri="http://schemas.openxmlformats.org/drawingml/2006/picture">
+                <pic:pic xmlns:pic="http://schemas.openxmlformats.org/drawingml/2006/picture">
+                  <pic:nvPicPr>
+                    <pic:cNvPr id="1" name="Image1" descr=""/>
+                    <pic:cNvPicPr>
+                      <a:picLocks noChangeAspect="1" noChangeArrowheads="1"/>
+                    </pic:cNvPicPr>
+                  </pic:nvPicPr>
+                  <pic:blipFill>
+                    <a:blip r:embed="rId2"/>
+                    <a:stretch>
+                      <a:fillRect/>
+                    </a:stretch>
+                  </pic:blipFill>
+                  <pic:spPr bwMode="auto">
+                    <a:xfrm>
+                      <a:off x="0" y="0"/>
+                      <a:ext cx="5943600" cy="4204970"/>
+                    </a:xfrm>
+                    <a:prstGeom prst="rect">
+                      <a:avLst/>
+                    </a:prstGeom>
+                  </pic:spPr>
+                </pic:pic>
+              </a:graphicData>
+            </a:graphic>
+          </wp:inline>
+        </w:drawing>
+      </w:r>
+    </w:p>
+    <w:p>
+      <w:pPr>
+        <w:pStyle w:val="Normal"/>
+        <w:rPr>
+          <w:b/>
+          <w:b/>
+          <w:szCs w:val="24"/>
+        </w:rPr>
+      </w:pPr>
+      <w:r>
+        <w:rPr>
+          <w:b/>
+          <w:szCs w:val="24"/>
+        </w:rPr>
+        <w:drawing>
+          <wp:inline distT="0" distB="0" distL="0" distR="0">
+            <wp:extent cx="5943600" cy="4093845"/>
+            <wp:effectExtent l="0" t="0" r="0" b="0"/>
+            <wp:docPr id="2" name="Image2" descr=""/>
+            <wp:cNvGraphicFramePr>
+              <a:graphicFrameLocks xmlns:a="http://schemas.openxmlformats.org/drawingml/2006/main" noChangeAspect="1"/>
+            </wp:cNvGraphicFramePr>
+            <a:graphic xmlns:a="http://schemas.openxmlformats.org/drawingml/2006/main">
+              <a:graphicData uri="http://schemas.openxmlformats.org/drawingml/2006/picture">
+                <pic:pic xmlns:pic="http://schemas.openxmlformats.org/drawingml/2006/picture">
+                  <pic:nvPicPr>
+                    <pic:cNvPr id="2" name="Image2" descr=""/>
+                    <pic:cNvPicPr>
+                      <a:picLocks noChangeAspect="1" noChangeArrowheads="1"/>
+                    </pic:cNvPicPr>
+                  </pic:nvPicPr>
+                  <pic:blipFill>
+                    <a:blip r:embed="rId3"/>
+                    <a:stretch>
+                      <a:fillRect/>
+                    </a:stretch>
+                  </pic:blipFill>
+                  <pic:spPr bwMode="auto">
+                    <a:xfrm>
+                      <a:off x="0" y="0"/>
+                      <a:ext cx="5943600" cy="4093845"/>
+                    </a:xfrm>
+                    <a:prstGeom prst="rect">
+                      <a:avLst/>
+                    </a:prstGeom>
+                  </pic:spPr>
+                </pic:pic>
+              </a:graphicData>
+            </a:graphic>
+          </wp:inline>
+        </w:drawing>
+      </w:r>
+    </w:p>
+    <w:p>
+      <w:pPr>
+        <w:pStyle w:val="Normal"/>
+        <w:rPr>
+          <w:b/>
+          <w:b/>
+          <w:szCs w:val="24"/>
+        </w:rPr>
+      </w:pPr>
+      <w:r>
+        <w:rPr>
+          <w:b/>
+          <w:szCs w:val="24"/>
+        </w:rPr>
+        <w:drawing>
+          <wp:inline distT="0" distB="0" distL="0" distR="0">
+            <wp:extent cx="5943600" cy="5262880"/>
+            <wp:effectExtent l="0" t="0" r="0" b="0"/>
+            <wp:docPr id="3" name="Image3" descr=""/>
+            <wp:cNvGraphicFramePr>
+              <a:graphicFrameLocks xmlns:a="http://schemas.openxmlformats.org/drawingml/2006/main" noChangeAspect="1"/>
+            </wp:cNvGraphicFramePr>
+            <a:graphic xmlns:a="http://schemas.openxmlformats.org/drawingml/2006/main">
+              <a:graphicData uri="http://schemas.openxmlformats.org/drawingml/2006/picture">
+                <pic:pic xmlns:pic="http://schemas.openxmlformats.org/drawingml/2006/picture">
+                  <pic:nvPicPr>
+                    <pic:cNvPr id="3" name="Image3" descr=""/>
+                    <pic:cNvPicPr>
+                      <a:picLocks noChangeAspect="1" noChangeArrowheads="1"/>
+                    </pic:cNvPicPr>
+                  </pic:nvPicPr>
+                  <pic:blipFill>
+                    <a:blip r:embed="rId4"/>
+                    <a:stretch>
+                      <a:fillRect/>
+                    </a:stretch>
+                  </pic:blipFill>
+                  <pic:spPr bwMode="auto">
+                    <a:xfrm>
+                      <a:off x="0" y="0"/>
+                      <a:ext cx="5943600" cy="5262880"/>
+                    </a:xfrm>
+                    <a:prstGeom prst="rect">
+                      <a:avLst/>
+                    </a:prstGeom>
+                  </pic:spPr>
+                </pic:pic>
+              </a:graphicData>
+            </a:graphic>
+          </wp:inline>
+        </w:drawing>
+      </w:r>
+    </w:p>
+    <w:p>
+      <w:pPr>
+        <w:pStyle w:val="Normal"/>
+        <w:rPr>
+          <w:b/>
+          <w:b/>
+          <w:szCs w:val="24"/>
+        </w:rPr>
+      </w:pPr>
+      <w:r>
+        <w:rPr>
+          <w:b/>
+          <w:szCs w:val="24"/>
+        </w:rPr>
+        <w:drawing>
+          <wp:inline distT="0" distB="0" distL="0" distR="0">
+            <wp:extent cx="5943600" cy="1595755"/>
+            <wp:effectExtent l="0" t="0" r="0" b="0"/>
+            <wp:docPr id="4" name="Image4" descr=""/>
+            <wp:cNvGraphicFramePr>
+              <a:graphicFrameLocks xmlns:a="http://schemas.openxmlformats.org/drawingml/2006/main" noChangeAspect="1"/>
+            </wp:cNvGraphicFramePr>
+            <a:graphic xmlns:a="http://schemas.openxmlformats.org/drawingml/2006/main">
+              <a:graphicData uri="http://schemas.openxmlformats.org/drawingml/2006/picture">
+                <pic:pic xmlns:pic="http://schemas.openxmlformats.org/drawingml/2006/picture">
+                  <pic:nvPicPr>
+                    <pic:cNvPr id="4" name="Image4" descr=""/>
+                    <pic:cNvPicPr>
+                      <a:picLocks noChangeAspect="1" noChangeArrowheads="1"/>
+                    </pic:cNvPicPr>
+                  </pic:nvPicPr>
+                  <pic:blipFill>
+                    <a:blip r:embed="rId5"/>
+                    <a:stretch>
+                      <a:fillRect/>
+                    </a:stretch>
+                  </pic:blipFill>
+                  <pic:spPr bwMode="auto">
+                    <a:xfrm>
+                      <a:off x="0" y="0"/>
+                      <a:ext cx="5943600" cy="1595755"/>
+                    </a:xfrm>
+                    <a:prstGeom prst="rect">
+                      <a:avLst/>
+                    </a:prstGeom>
+                  </pic:spPr>
+                </pic:pic>
+              </a:graphicData>
+            </a:graphic>
+          </wp:inline>
+        </w:drawing>
+      </w:r>
+    </w:p>
+    <w:p>
+      <w:pPr>
+        <w:pStyle w:val="Normal"/>
+        <w:rPr>
+          <w:b/>
+          <w:b/>
+          <w:szCs w:val="24"/>
+        </w:rPr>
+      </w:pPr>
+      <w:r>
+        <w:rPr>
+          <w:b/>
+          <w:szCs w:val="24"/>
+        </w:rPr>
       </w:r>
     </w:p>
     <w:p>
@@ -883,6 +1110,324 @@
           <w:b/>
           <w:szCs w:val="24"/>
         </w:rPr>
+        <w:drawing>
+          <wp:inline distT="0" distB="0" distL="0" distR="0">
+            <wp:extent cx="5553075" cy="2057400"/>
+            <wp:effectExtent l="0" t="0" r="0" b="0"/>
+            <wp:docPr id="5" name="Image5" descr=""/>
+            <wp:cNvGraphicFramePr>
+              <a:graphicFrameLocks xmlns:a="http://schemas.openxmlformats.org/drawingml/2006/main" noChangeAspect="1"/>
+            </wp:cNvGraphicFramePr>
+            <a:graphic xmlns:a="http://schemas.openxmlformats.org/drawingml/2006/main">
+              <a:graphicData uri="http://schemas.openxmlformats.org/drawingml/2006/picture">
+                <pic:pic xmlns:pic="http://schemas.openxmlformats.org/drawingml/2006/picture">
+                  <pic:nvPicPr>
+                    <pic:cNvPr id="5" name="Image5" descr=""/>
+                    <pic:cNvPicPr>
+                      <a:picLocks noChangeAspect="1" noChangeArrowheads="1"/>
+                    </pic:cNvPicPr>
+                  </pic:nvPicPr>
+                  <pic:blipFill>
+                    <a:blip r:embed="rId6"/>
+                    <a:stretch>
+                      <a:fillRect/>
+                    </a:stretch>
+                  </pic:blipFill>
+                  <pic:spPr bwMode="auto">
+                    <a:xfrm>
+                      <a:off x="0" y="0"/>
+                      <a:ext cx="5553075" cy="2057400"/>
+                    </a:xfrm>
+                    <a:prstGeom prst="rect">
+                      <a:avLst/>
+                    </a:prstGeom>
+                  </pic:spPr>
+                </pic:pic>
+              </a:graphicData>
+            </a:graphic>
+          </wp:inline>
+        </w:drawing>
+      </w:r>
+    </w:p>
+    <w:p>
+      <w:pPr>
+        <w:pStyle w:val="Normal"/>
+        <w:rPr>
+          <w:b/>
+          <w:b/>
+          <w:szCs w:val="24"/>
+        </w:rPr>
+      </w:pPr>
+      <w:r>
+        <w:rPr>
+          <w:b/>
+          <w:szCs w:val="24"/>
+        </w:rPr>
+        <w:drawing>
+          <wp:inline distT="0" distB="0" distL="0" distR="0">
+            <wp:extent cx="4543425" cy="2305050"/>
+            <wp:effectExtent l="0" t="0" r="0" b="0"/>
+            <wp:docPr id="6" name="Image6" descr=""/>
+            <wp:cNvGraphicFramePr>
+              <a:graphicFrameLocks xmlns:a="http://schemas.openxmlformats.org/drawingml/2006/main" noChangeAspect="1"/>
+            </wp:cNvGraphicFramePr>
+            <a:graphic xmlns:a="http://schemas.openxmlformats.org/drawingml/2006/main">
+              <a:graphicData uri="http://schemas.openxmlformats.org/drawingml/2006/picture">
+                <pic:pic xmlns:pic="http://schemas.openxmlformats.org/drawingml/2006/picture">
+                  <pic:nvPicPr>
+                    <pic:cNvPr id="6" name="Image6" descr=""/>
+                    <pic:cNvPicPr>
+                      <a:picLocks noChangeAspect="1" noChangeArrowheads="1"/>
+                    </pic:cNvPicPr>
+                  </pic:nvPicPr>
+                  <pic:blipFill>
+                    <a:blip r:embed="rId7"/>
+                    <a:stretch>
+                      <a:fillRect/>
+                    </a:stretch>
+                  </pic:blipFill>
+                  <pic:spPr bwMode="auto">
+                    <a:xfrm>
+                      <a:off x="0" y="0"/>
+                      <a:ext cx="4543425" cy="2305050"/>
+                    </a:xfrm>
+                    <a:prstGeom prst="rect">
+                      <a:avLst/>
+                    </a:prstGeom>
+                  </pic:spPr>
+                </pic:pic>
+              </a:graphicData>
+            </a:graphic>
+          </wp:inline>
+        </w:drawing>
+      </w:r>
+    </w:p>
+    <w:p>
+      <w:pPr>
+        <w:pStyle w:val="Normal"/>
+        <w:rPr>
+          <w:b/>
+          <w:b/>
+          <w:szCs w:val="24"/>
+        </w:rPr>
+      </w:pPr>
+      <w:r>
+        <w:rPr>
+          <w:b/>
+          <w:szCs w:val="24"/>
+        </w:rPr>
+        <w:drawing>
+          <wp:inline distT="0" distB="0" distL="0" distR="0">
+            <wp:extent cx="4581525" cy="2305050"/>
+            <wp:effectExtent l="0" t="0" r="0" b="0"/>
+            <wp:docPr id="7" name="Image7" descr=""/>
+            <wp:cNvGraphicFramePr>
+              <a:graphicFrameLocks xmlns:a="http://schemas.openxmlformats.org/drawingml/2006/main" noChangeAspect="1"/>
+            </wp:cNvGraphicFramePr>
+            <a:graphic xmlns:a="http://schemas.openxmlformats.org/drawingml/2006/main">
+              <a:graphicData uri="http://schemas.openxmlformats.org/drawingml/2006/picture">
+                <pic:pic xmlns:pic="http://schemas.openxmlformats.org/drawingml/2006/picture">
+                  <pic:nvPicPr>
+                    <pic:cNvPr id="7" name="Image7" descr=""/>
+                    <pic:cNvPicPr>
+                      <a:picLocks noChangeAspect="1" noChangeArrowheads="1"/>
+                    </pic:cNvPicPr>
+                  </pic:nvPicPr>
+                  <pic:blipFill>
+                    <a:blip r:embed="rId8"/>
+                    <a:stretch>
+                      <a:fillRect/>
+                    </a:stretch>
+                  </pic:blipFill>
+                  <pic:spPr bwMode="auto">
+                    <a:xfrm>
+                      <a:off x="0" y="0"/>
+                      <a:ext cx="4581525" cy="2305050"/>
+                    </a:xfrm>
+                    <a:prstGeom prst="rect">
+                      <a:avLst/>
+                    </a:prstGeom>
+                  </pic:spPr>
+                </pic:pic>
+              </a:graphicData>
+            </a:graphic>
+          </wp:inline>
+        </w:drawing>
+      </w:r>
+    </w:p>
+    <w:p>
+      <w:pPr>
+        <w:pStyle w:val="Normal"/>
+        <w:rPr>
+          <w:b/>
+          <w:b/>
+          <w:szCs w:val="24"/>
+        </w:rPr>
+      </w:pPr>
+      <w:r>
+        <w:rPr>
+          <w:b/>
+          <w:szCs w:val="24"/>
+        </w:rPr>
+        <w:drawing>
+          <wp:inline distT="0" distB="0" distL="0" distR="0">
+            <wp:extent cx="5086350" cy="2009775"/>
+            <wp:effectExtent l="0" t="0" r="0" b="0"/>
+            <wp:docPr id="8" name="Image8" descr=""/>
+            <wp:cNvGraphicFramePr>
+              <a:graphicFrameLocks xmlns:a="http://schemas.openxmlformats.org/drawingml/2006/main" noChangeAspect="1"/>
+            </wp:cNvGraphicFramePr>
+            <a:graphic xmlns:a="http://schemas.openxmlformats.org/drawingml/2006/main">
+              <a:graphicData uri="http://schemas.openxmlformats.org/drawingml/2006/picture">
+                <pic:pic xmlns:pic="http://schemas.openxmlformats.org/drawingml/2006/picture">
+                  <pic:nvPicPr>
+                    <pic:cNvPr id="8" name="Image8" descr=""/>
+                    <pic:cNvPicPr>
+                      <a:picLocks noChangeAspect="1" noChangeArrowheads="1"/>
+                    </pic:cNvPicPr>
+                  </pic:nvPicPr>
+                  <pic:blipFill>
+                    <a:blip r:embed="rId9"/>
+                    <a:stretch>
+                      <a:fillRect/>
+                    </a:stretch>
+                  </pic:blipFill>
+                  <pic:spPr bwMode="auto">
+                    <a:xfrm>
+                      <a:off x="0" y="0"/>
+                      <a:ext cx="5086350" cy="2009775"/>
+                    </a:xfrm>
+                    <a:prstGeom prst="rect">
+                      <a:avLst/>
+                    </a:prstGeom>
+                  </pic:spPr>
+                </pic:pic>
+              </a:graphicData>
+            </a:graphic>
+          </wp:inline>
+        </w:drawing>
+      </w:r>
+    </w:p>
+    <w:p>
+      <w:pPr>
+        <w:pStyle w:val="Normal"/>
+        <w:rPr>
+          <w:b/>
+          <w:b/>
+          <w:szCs w:val="24"/>
+        </w:rPr>
+      </w:pPr>
+      <w:r>
+        <w:rPr>
+          <w:b/>
+          <w:szCs w:val="24"/>
+        </w:rPr>
+        <w:drawing>
+          <wp:inline distT="0" distB="0" distL="0" distR="0">
+            <wp:extent cx="5943600" cy="2078355"/>
+            <wp:effectExtent l="0" t="0" r="0" b="0"/>
+            <wp:docPr id="9" name="Image9" descr=""/>
+            <wp:cNvGraphicFramePr>
+              <a:graphicFrameLocks xmlns:a="http://schemas.openxmlformats.org/drawingml/2006/main" noChangeAspect="1"/>
+            </wp:cNvGraphicFramePr>
+            <a:graphic xmlns:a="http://schemas.openxmlformats.org/drawingml/2006/main">
+              <a:graphicData uri="http://schemas.openxmlformats.org/drawingml/2006/picture">
+                <pic:pic xmlns:pic="http://schemas.openxmlformats.org/drawingml/2006/picture">
+                  <pic:nvPicPr>
+                    <pic:cNvPr id="9" name="Image9" descr=""/>
+                    <pic:cNvPicPr>
+                      <a:picLocks noChangeAspect="1" noChangeArrowheads="1"/>
+                    </pic:cNvPicPr>
+                  </pic:nvPicPr>
+                  <pic:blipFill>
+                    <a:blip r:embed="rId10"/>
+                    <a:stretch>
+                      <a:fillRect/>
+                    </a:stretch>
+                  </pic:blipFill>
+                  <pic:spPr bwMode="auto">
+                    <a:xfrm>
+                      <a:off x="0" y="0"/>
+                      <a:ext cx="5943600" cy="2078355"/>
+                    </a:xfrm>
+                    <a:prstGeom prst="rect">
+                      <a:avLst/>
+                    </a:prstGeom>
+                  </pic:spPr>
+                </pic:pic>
+              </a:graphicData>
+            </a:graphic>
+          </wp:inline>
+        </w:drawing>
+      </w:r>
+    </w:p>
+    <w:p>
+      <w:pPr>
+        <w:pStyle w:val="Normal"/>
+        <w:rPr>
+          <w:b/>
+          <w:b/>
+          <w:szCs w:val="24"/>
+        </w:rPr>
+      </w:pPr>
+      <w:r>
+        <w:rPr>
+          <w:b/>
+          <w:szCs w:val="24"/>
+        </w:rPr>
+        <w:drawing>
+          <wp:inline distT="0" distB="0" distL="0" distR="0">
+            <wp:extent cx="5095875" cy="1762125"/>
+            <wp:effectExtent l="0" t="0" r="0" b="0"/>
+            <wp:docPr id="10" name="Image10" descr=""/>
+            <wp:cNvGraphicFramePr>
+              <a:graphicFrameLocks xmlns:a="http://schemas.openxmlformats.org/drawingml/2006/main" noChangeAspect="1"/>
+            </wp:cNvGraphicFramePr>
+            <a:graphic xmlns:a="http://schemas.openxmlformats.org/drawingml/2006/main">
+              <a:graphicData uri="http://schemas.openxmlformats.org/drawingml/2006/picture">
+                <pic:pic xmlns:pic="http://schemas.openxmlformats.org/drawingml/2006/picture">
+                  <pic:nvPicPr>
+                    <pic:cNvPr id="10" name="Image10" descr=""/>
+                    <pic:cNvPicPr>
+                      <a:picLocks noChangeAspect="1" noChangeArrowheads="1"/>
+                    </pic:cNvPicPr>
+                  </pic:nvPicPr>
+                  <pic:blipFill>
+                    <a:blip r:embed="rId11"/>
+                    <a:stretch>
+                      <a:fillRect/>
+                    </a:stretch>
+                  </pic:blipFill>
+                  <pic:spPr bwMode="auto">
+                    <a:xfrm>
+                      <a:off x="0" y="0"/>
+                      <a:ext cx="5095875" cy="1762125"/>
+                    </a:xfrm>
+                    <a:prstGeom prst="rect">
+                      <a:avLst/>
+                    </a:prstGeom>
+                  </pic:spPr>
+                </pic:pic>
+              </a:graphicData>
+            </a:graphic>
+          </wp:inline>
+        </w:drawing>
+      </w:r>
+    </w:p>
+    <w:p>
+      <w:pPr>
+        <w:pStyle w:val="Normal"/>
+        <w:rPr>
+          <w:b/>
+          <w:b/>
+          <w:szCs w:val="24"/>
+        </w:rPr>
+      </w:pPr>
+      <w:r>
+        <w:rPr>
+          <w:b/>
+          <w:szCs w:val="24"/>
+        </w:rPr>
       </w:r>
     </w:p>
     <w:p>
@@ -903,13 +1448,48 @@
         <w:t>URL to GitHub Repository:</w:t>
       </w:r>
     </w:p>
+    <w:p>
+      <w:pPr>
+        <w:pStyle w:val="Normal"/>
+        <w:spacing w:before="0" w:after="160"/>
+        <w:rPr>
+          <w:b/>
+          <w:b/>
+          <w:szCs w:val="24"/>
+        </w:rPr>
+      </w:pPr>
+      <w:hyperlink r:id="rId13">
+        <w:r>
+          <w:rPr>
+            <w:rStyle w:val="InternetLink"/>
+            <w:b/>
+            <w:szCs w:val="24"/>
+          </w:rPr>
+          <w:t>https://github.com/dj-judd/ProminoTech-MySQL-Week04-CodingAssignment</w:t>
+        </w:r>
+      </w:hyperlink>
+    </w:p>
+    <w:p>
+      <w:pPr>
+        <w:pStyle w:val="Normal"/>
+        <w:spacing w:before="0" w:after="160"/>
+        <w:rPr>
+          <w:b/>
+          <w:b/>
+          <w:szCs w:val="24"/>
+        </w:rPr>
+      </w:pPr>
+      <w:r>
+        <w:rPr/>
+      </w:r>
+    </w:p>
     <w:sectPr>
-      <w:headerReference w:type="even" r:id="rId2"/>
-      <w:headerReference w:type="default" r:id="rId3"/>
-      <w:headerReference w:type="first" r:id="rId4"/>
-      <w:footerReference w:type="even" r:id="rId5"/>
-      <w:footerReference w:type="default" r:id="rId6"/>
-      <w:footerReference w:type="first" r:id="rId7"/>
+      <w:headerReference w:type="even" r:id="rId14"/>
+      <w:headerReference w:type="default" r:id="rId15"/>
+      <w:headerReference w:type="first" r:id="rId16"/>
+      <w:footerReference w:type="even" r:id="rId17"/>
+      <w:footerReference w:type="default" r:id="rId18"/>
+      <w:footerReference w:type="first" r:id="rId19"/>
       <w:type w:val="nextPage"/>
       <w:pgSz w:w="12240" w:h="15840"/>
       <w:pgMar w:left="1440" w:right="1440" w:gutter="0" w:header="720" w:top="1440" w:footer="720" w:bottom="1440"/>
@@ -1406,6 +1986,7 @@
     <w:qFormat/>
     <w:pPr>
       <w:widowControl/>
+      <w:suppressAutoHyphens w:val="true"/>
       <w:bidi w:val="0"/>
       <w:spacing w:lineRule="auto" w:line="259" w:before="0" w:after="160"/>
       <w:jc w:val="left"/>
@@ -1477,6 +2058,14 @@
       <w:rFonts w:eastAsia="" w:cs="" w:cstheme="majorBidi" w:eastAsiaTheme="majorEastAsia"/>
       <w:sz w:val="36"/>
       <w:szCs w:val="32"/>
+    </w:rPr>
+  </w:style>
+  <w:style w:type="character" w:styleId="InternetLink">
+    <w:name w:val="Hyperlink"/>
+    <w:rPr>
+      <w:color w:val="000080"/>
+      <w:u w:val="single"/>
+      <w:lang w:val="zxx" w:eastAsia="zxx" w:bidi="zxx"/>
     </w:rPr>
   </w:style>
   <w:style w:type="paragraph" w:styleId="Heading">

</xml_diff>